<commit_message>
New data and images.
</commit_message>
<xml_diff>
--- a/original_texts/JMH_An unexpected welcome_290618.docx
+++ b/original_texts/JMH_An unexpected welcome_290618.docx
@@ -1,6 +1,6 @@
 
 <file path=word/document.xml><?xml version="1.0" encoding="utf-8"?>
-<w:document xmlns:wpc="http://schemas.microsoft.com/office/word/2010/wordprocessingCanvas" xmlns:cx="http://schemas.microsoft.com/office/drawing/2014/chartex" xmlns:cx1="http://schemas.microsoft.com/office/drawing/2015/9/8/chartex" xmlns:cx2="http://schemas.microsoft.com/office/drawing/2015/10/21/chartex" xmlns:cx3="http://schemas.microsoft.com/office/drawing/2016/5/9/chartex" xmlns:cx4="http://schemas.microsoft.com/office/drawing/2016/5/10/chartex" xmlns:cx5="http://schemas.microsoft.com/office/drawing/2016/5/11/chartex" xmlns:cx6="http://schemas.microsoft.com/office/drawing/2016/5/12/chartex" xmlns:cx7="http://schemas.microsoft.com/office/drawing/2016/5/13/chartex" xmlns:cx8="http://schemas.microsoft.com/office/drawing/2016/5/14/chartex" xmlns:mc="http://schemas.openxmlformats.org/markup-compatibility/2006" xmlns:aink="http://schemas.microsoft.com/office/drawing/2016/ink" xmlns:am3d="http://schemas.microsoft.com/office/drawing/2017/model3d" xmlns:o="urn:schemas-microsoft-com:office:office" xmlns:r="http://schemas.openxmlformats.org/officeDocument/2006/relationships" xmlns:m="http://schemas.openxmlformats.org/officeDocument/2006/math" xmlns:v="urn:schemas-microsoft-com:vml" xmlns:wp14="http://schemas.microsoft.com/office/word/2010/wordprocessingDrawing" xmlns:wp="http://schemas.openxmlformats.org/drawingml/2006/wordprocessingDrawing" xmlns:w10="urn:schemas-microsoft-com:office:word" xmlns:w="http://schemas.openxmlformats.org/wordprocessingml/2006/main" xmlns:w14="http://schemas.microsoft.com/office/word/2010/wordml" xmlns:w15="http://schemas.microsoft.com/office/word/2012/wordml" xmlns:w16cid="http://schemas.microsoft.com/office/word/2016/wordml/cid" xmlns:w16se="http://schemas.microsoft.com/office/word/2015/wordml/symex" xmlns:wpg="http://schemas.microsoft.com/office/word/2010/wordprocessingGroup" xmlns:wpi="http://schemas.microsoft.com/office/word/2010/wordprocessingInk" xmlns:wne="http://schemas.microsoft.com/office/word/2006/wordml" xmlns:wps="http://schemas.microsoft.com/office/word/2010/wordprocessingShape" mc:Ignorable="w14 w15 w16se w16cid wp14">
+<w:document xmlns:wpc="http://schemas.microsoft.com/office/word/2010/wordprocessingCanvas" xmlns:mo="http://schemas.microsoft.com/office/mac/office/2008/main" xmlns:mc="http://schemas.openxmlformats.org/markup-compatibility/2006" xmlns:mv="urn:schemas-microsoft-com:mac:vml" xmlns:o="urn:schemas-microsoft-com:office:office" xmlns:r="http://schemas.openxmlformats.org/officeDocument/2006/relationships" xmlns:m="http://schemas.openxmlformats.org/officeDocument/2006/math" xmlns:v="urn:schemas-microsoft-com:vml" xmlns:wp14="http://schemas.microsoft.com/office/word/2010/wordprocessingDrawing" xmlns:wp="http://schemas.openxmlformats.org/drawingml/2006/wordprocessingDrawing" xmlns:w10="urn:schemas-microsoft-com:office:word" xmlns:w="http://schemas.openxmlformats.org/wordprocessingml/2006/main" xmlns:w14="http://schemas.microsoft.com/office/word/2010/wordml" xmlns:w15="http://schemas.microsoft.com/office/word/2012/wordml" xmlns:wpg="http://schemas.microsoft.com/office/word/2010/wordprocessingGroup" xmlns:wpi="http://schemas.microsoft.com/office/word/2010/wordprocessingInk" xmlns:wne="http://schemas.microsoft.com/office/word/2006/wordml" xmlns:wps="http://schemas.microsoft.com/office/word/2010/wordprocessingShape" mc:Ignorable="w14 w15 wp14">
   <w:body>
     <w:p>
       <w:pPr>
@@ -251,8 +251,22 @@
         <w:rPr>
           <w:lang w:val="en-US"/>
         </w:rPr>
+        <w:t>{% lod %}</w:t>
+      </w:r>
+      <w:r>
+        <w:rPr>
+          <w:lang w:val="en-US"/>
+        </w:rPr>
         <w:t>Minahan</w:t>
       </w:r>
+      <w:r>
+        <w:rPr>
+          <w:lang w:val="en-US"/>
+        </w:rPr>
+        <w:t>{% endlod %}</w:t>
+      </w:r>
+      <w:bookmarkStart w:id="0" w:name="_GoBack"/>
+      <w:bookmarkEnd w:id="0"/>
       <w:r>
         <w:rPr>
           <w:lang w:val="en-US"/>
@@ -1659,8 +1673,6 @@
         </w:rPr>
         <w:t>the same day</w:t>
       </w:r>
-      <w:bookmarkStart w:id="0" w:name="_GoBack"/>
-      <w:bookmarkEnd w:id="0"/>
       <w:r>
         <w:rPr>
           <w:lang w:val="en-US"/>
@@ -2254,7 +2266,7 @@
 </file>
 
 <file path=word/endnotes.xml><?xml version="1.0" encoding="utf-8"?>
-<w:endnotes xmlns:wpc="http://schemas.microsoft.com/office/word/2010/wordprocessingCanvas" xmlns:cx="http://schemas.microsoft.com/office/drawing/2014/chartex" xmlns:cx1="http://schemas.microsoft.com/office/drawing/2015/9/8/chartex" xmlns:cx2="http://schemas.microsoft.com/office/drawing/2015/10/21/chartex" xmlns:cx3="http://schemas.microsoft.com/office/drawing/2016/5/9/chartex" xmlns:cx4="http://schemas.microsoft.com/office/drawing/2016/5/10/chartex" xmlns:cx5="http://schemas.microsoft.com/office/drawing/2016/5/11/chartex" xmlns:cx6="http://schemas.microsoft.com/office/drawing/2016/5/12/chartex" xmlns:cx7="http://schemas.microsoft.com/office/drawing/2016/5/13/chartex" xmlns:cx8="http://schemas.microsoft.com/office/drawing/2016/5/14/chartex" xmlns:mc="http://schemas.openxmlformats.org/markup-compatibility/2006" xmlns:aink="http://schemas.microsoft.com/office/drawing/2016/ink" xmlns:am3d="http://schemas.microsoft.com/office/drawing/2017/model3d" xmlns:o="urn:schemas-microsoft-com:office:office" xmlns:r="http://schemas.openxmlformats.org/officeDocument/2006/relationships" xmlns:m="http://schemas.openxmlformats.org/officeDocument/2006/math" xmlns:v="urn:schemas-microsoft-com:vml" xmlns:wp14="http://schemas.microsoft.com/office/word/2010/wordprocessingDrawing" xmlns:wp="http://schemas.openxmlformats.org/drawingml/2006/wordprocessingDrawing" xmlns:w10="urn:schemas-microsoft-com:office:word" xmlns:w="http://schemas.openxmlformats.org/wordprocessingml/2006/main" xmlns:w14="http://schemas.microsoft.com/office/word/2010/wordml" xmlns:w15="http://schemas.microsoft.com/office/word/2012/wordml" xmlns:w16cid="http://schemas.microsoft.com/office/word/2016/wordml/cid" xmlns:w16se="http://schemas.microsoft.com/office/word/2015/wordml/symex" xmlns:wpg="http://schemas.microsoft.com/office/word/2010/wordprocessingGroup" xmlns:wpi="http://schemas.microsoft.com/office/word/2010/wordprocessingInk" xmlns:wne="http://schemas.microsoft.com/office/word/2006/wordml" xmlns:wps="http://schemas.microsoft.com/office/word/2010/wordprocessingShape" mc:Ignorable="w14 w15 w16se w16cid wp14">
+<w:endnotes xmlns:wpc="http://schemas.microsoft.com/office/word/2010/wordprocessingCanvas" xmlns:mo="http://schemas.microsoft.com/office/mac/office/2008/main" xmlns:mc="http://schemas.openxmlformats.org/markup-compatibility/2006" xmlns:mv="urn:schemas-microsoft-com:mac:vml" xmlns:o="urn:schemas-microsoft-com:office:office" xmlns:r="http://schemas.openxmlformats.org/officeDocument/2006/relationships" xmlns:m="http://schemas.openxmlformats.org/officeDocument/2006/math" xmlns:v="urn:schemas-microsoft-com:vml" xmlns:wp14="http://schemas.microsoft.com/office/word/2010/wordprocessingDrawing" xmlns:wp="http://schemas.openxmlformats.org/drawingml/2006/wordprocessingDrawing" xmlns:w10="urn:schemas-microsoft-com:office:word" xmlns:w="http://schemas.openxmlformats.org/wordprocessingml/2006/main" xmlns:w14="http://schemas.microsoft.com/office/word/2010/wordml" xmlns:w15="http://schemas.microsoft.com/office/word/2012/wordml" xmlns:wpg="http://schemas.microsoft.com/office/word/2010/wordprocessingGroup" xmlns:wpi="http://schemas.microsoft.com/office/word/2010/wordprocessingInk" xmlns:wne="http://schemas.microsoft.com/office/word/2006/wordml" xmlns:wps="http://schemas.microsoft.com/office/word/2010/wordprocessingShape" mc:Ignorable="w14 w15 wp14">
   <w:endnote w:type="separator" w:id="-1">
     <w:p>
       <w:pPr>
@@ -2287,7 +2299,7 @@
 </file>
 
 <file path=word/footer1.xml><?xml version="1.0" encoding="utf-8"?>
-<w:ftr xmlns:wpc="http://schemas.microsoft.com/office/word/2010/wordprocessingCanvas" xmlns:cx="http://schemas.microsoft.com/office/drawing/2014/chartex" xmlns:cx1="http://schemas.microsoft.com/office/drawing/2015/9/8/chartex" xmlns:cx2="http://schemas.microsoft.com/office/drawing/2015/10/21/chartex" xmlns:cx3="http://schemas.microsoft.com/office/drawing/2016/5/9/chartex" xmlns:cx4="http://schemas.microsoft.com/office/drawing/2016/5/10/chartex" xmlns:cx5="http://schemas.microsoft.com/office/drawing/2016/5/11/chartex" xmlns:cx6="http://schemas.microsoft.com/office/drawing/2016/5/12/chartex" xmlns:cx7="http://schemas.microsoft.com/office/drawing/2016/5/13/chartex" xmlns:cx8="http://schemas.microsoft.com/office/drawing/2016/5/14/chartex" xmlns:mc="http://schemas.openxmlformats.org/markup-compatibility/2006" xmlns:aink="http://schemas.microsoft.com/office/drawing/2016/ink" xmlns:am3d="http://schemas.microsoft.com/office/drawing/2017/model3d" xmlns:o="urn:schemas-microsoft-com:office:office" xmlns:r="http://schemas.openxmlformats.org/officeDocument/2006/relationships" xmlns:m="http://schemas.openxmlformats.org/officeDocument/2006/math" xmlns:v="urn:schemas-microsoft-com:vml" xmlns:wp14="http://schemas.microsoft.com/office/word/2010/wordprocessingDrawing" xmlns:wp="http://schemas.openxmlformats.org/drawingml/2006/wordprocessingDrawing" xmlns:w10="urn:schemas-microsoft-com:office:word" xmlns:w="http://schemas.openxmlformats.org/wordprocessingml/2006/main" xmlns:w14="http://schemas.microsoft.com/office/word/2010/wordml" xmlns:w15="http://schemas.microsoft.com/office/word/2012/wordml" xmlns:w16cid="http://schemas.microsoft.com/office/word/2016/wordml/cid" xmlns:w16se="http://schemas.microsoft.com/office/word/2015/wordml/symex" xmlns:wpg="http://schemas.microsoft.com/office/word/2010/wordprocessingGroup" xmlns:wpi="http://schemas.microsoft.com/office/word/2010/wordprocessingInk" xmlns:wne="http://schemas.microsoft.com/office/word/2006/wordml" xmlns:wps="http://schemas.microsoft.com/office/word/2010/wordprocessingShape" mc:Ignorable="w14 w15 w16se w16cid wp14">
+<w:ftr xmlns:wpc="http://schemas.microsoft.com/office/word/2010/wordprocessingCanvas" xmlns:mo="http://schemas.microsoft.com/office/mac/office/2008/main" xmlns:mc="http://schemas.openxmlformats.org/markup-compatibility/2006" xmlns:mv="urn:schemas-microsoft-com:mac:vml" xmlns:o="urn:schemas-microsoft-com:office:office" xmlns:r="http://schemas.openxmlformats.org/officeDocument/2006/relationships" xmlns:m="http://schemas.openxmlformats.org/officeDocument/2006/math" xmlns:v="urn:schemas-microsoft-com:vml" xmlns:wp14="http://schemas.microsoft.com/office/word/2010/wordprocessingDrawing" xmlns:wp="http://schemas.openxmlformats.org/drawingml/2006/wordprocessingDrawing" xmlns:w10="urn:schemas-microsoft-com:office:word" xmlns:w="http://schemas.openxmlformats.org/wordprocessingml/2006/main" xmlns:w14="http://schemas.microsoft.com/office/word/2010/wordml" xmlns:w15="http://schemas.microsoft.com/office/word/2012/wordml" xmlns:wpg="http://schemas.microsoft.com/office/word/2010/wordprocessingGroup" xmlns:wpi="http://schemas.microsoft.com/office/word/2010/wordprocessingInk" xmlns:wne="http://schemas.microsoft.com/office/word/2006/wordml" xmlns:wps="http://schemas.microsoft.com/office/word/2010/wordprocessingShape" mc:Ignorable="w14 w15 wp14">
   <w:p>
     <w:pPr>
       <w:pStyle w:val="Footer"/>
@@ -2305,7 +2317,7 @@
       <w:rPr>
         <w:noProof/>
       </w:rPr>
-      <w:t>6</w:t>
+      <w:t>2</w:t>
     </w:r>
     <w:r>
       <w:rPr>
@@ -2318,7 +2330,7 @@
 </file>
 
 <file path=word/footer2.xml><?xml version="1.0" encoding="utf-8"?>
-<w:ftr xmlns:wpc="http://schemas.microsoft.com/office/word/2010/wordprocessingCanvas" xmlns:cx="http://schemas.microsoft.com/office/drawing/2014/chartex" xmlns:cx1="http://schemas.microsoft.com/office/drawing/2015/9/8/chartex" xmlns:cx2="http://schemas.microsoft.com/office/drawing/2015/10/21/chartex" xmlns:cx3="http://schemas.microsoft.com/office/drawing/2016/5/9/chartex" xmlns:cx4="http://schemas.microsoft.com/office/drawing/2016/5/10/chartex" xmlns:cx5="http://schemas.microsoft.com/office/drawing/2016/5/11/chartex" xmlns:cx6="http://schemas.microsoft.com/office/drawing/2016/5/12/chartex" xmlns:cx7="http://schemas.microsoft.com/office/drawing/2016/5/13/chartex" xmlns:cx8="http://schemas.microsoft.com/office/drawing/2016/5/14/chartex" xmlns:mc="http://schemas.openxmlformats.org/markup-compatibility/2006" xmlns:aink="http://schemas.microsoft.com/office/drawing/2016/ink" xmlns:am3d="http://schemas.microsoft.com/office/drawing/2017/model3d" xmlns:o="urn:schemas-microsoft-com:office:office" xmlns:r="http://schemas.openxmlformats.org/officeDocument/2006/relationships" xmlns:m="http://schemas.openxmlformats.org/officeDocument/2006/math" xmlns:v="urn:schemas-microsoft-com:vml" xmlns:wp14="http://schemas.microsoft.com/office/word/2010/wordprocessingDrawing" xmlns:wp="http://schemas.openxmlformats.org/drawingml/2006/wordprocessingDrawing" xmlns:w10="urn:schemas-microsoft-com:office:word" xmlns:w="http://schemas.openxmlformats.org/wordprocessingml/2006/main" xmlns:w14="http://schemas.microsoft.com/office/word/2010/wordml" xmlns:w15="http://schemas.microsoft.com/office/word/2012/wordml" xmlns:w16cid="http://schemas.microsoft.com/office/word/2016/wordml/cid" xmlns:w16se="http://schemas.microsoft.com/office/word/2015/wordml/symex" xmlns:wpg="http://schemas.microsoft.com/office/word/2010/wordprocessingGroup" xmlns:wpi="http://schemas.microsoft.com/office/word/2010/wordprocessingInk" xmlns:wne="http://schemas.microsoft.com/office/word/2006/wordml" xmlns:wps="http://schemas.microsoft.com/office/word/2010/wordprocessingShape" mc:Ignorable="w14 w15 w16se w16cid wp14">
+<w:ftr xmlns:wpc="http://schemas.microsoft.com/office/word/2010/wordprocessingCanvas" xmlns:mo="http://schemas.microsoft.com/office/mac/office/2008/main" xmlns:mc="http://schemas.openxmlformats.org/markup-compatibility/2006" xmlns:mv="urn:schemas-microsoft-com:mac:vml" xmlns:o="urn:schemas-microsoft-com:office:office" xmlns:r="http://schemas.openxmlformats.org/officeDocument/2006/relationships" xmlns:m="http://schemas.openxmlformats.org/officeDocument/2006/math" xmlns:v="urn:schemas-microsoft-com:vml" xmlns:wp14="http://schemas.microsoft.com/office/word/2010/wordprocessingDrawing" xmlns:wp="http://schemas.openxmlformats.org/drawingml/2006/wordprocessingDrawing" xmlns:w10="urn:schemas-microsoft-com:office:word" xmlns:w="http://schemas.openxmlformats.org/wordprocessingml/2006/main" xmlns:w14="http://schemas.microsoft.com/office/word/2010/wordml" xmlns:w15="http://schemas.microsoft.com/office/word/2012/wordml" xmlns:wpg="http://schemas.microsoft.com/office/word/2010/wordprocessingGroup" xmlns:wpi="http://schemas.microsoft.com/office/word/2010/wordprocessingInk" xmlns:wne="http://schemas.microsoft.com/office/word/2006/wordml" xmlns:wps="http://schemas.microsoft.com/office/word/2010/wordprocessingShape" mc:Ignorable="w14 w15 wp14">
   <w:p>
     <w:pPr>
       <w:pStyle w:val="Footer"/>
@@ -2346,7 +2358,7 @@
 </file>
 
 <file path=word/footnotes.xml><?xml version="1.0" encoding="utf-8"?>
-<w:footnotes xmlns:wpc="http://schemas.microsoft.com/office/word/2010/wordprocessingCanvas" xmlns:cx="http://schemas.microsoft.com/office/drawing/2014/chartex" xmlns:cx1="http://schemas.microsoft.com/office/drawing/2015/9/8/chartex" xmlns:cx2="http://schemas.microsoft.com/office/drawing/2015/10/21/chartex" xmlns:cx3="http://schemas.microsoft.com/office/drawing/2016/5/9/chartex" xmlns:cx4="http://schemas.microsoft.com/office/drawing/2016/5/10/chartex" xmlns:cx5="http://schemas.microsoft.com/office/drawing/2016/5/11/chartex" xmlns:cx6="http://schemas.microsoft.com/office/drawing/2016/5/12/chartex" xmlns:cx7="http://schemas.microsoft.com/office/drawing/2016/5/13/chartex" xmlns:cx8="http://schemas.microsoft.com/office/drawing/2016/5/14/chartex" xmlns:mc="http://schemas.openxmlformats.org/markup-compatibility/2006" xmlns:aink="http://schemas.microsoft.com/office/drawing/2016/ink" xmlns:am3d="http://schemas.microsoft.com/office/drawing/2017/model3d" xmlns:o="urn:schemas-microsoft-com:office:office" xmlns:r="http://schemas.openxmlformats.org/officeDocument/2006/relationships" xmlns:m="http://schemas.openxmlformats.org/officeDocument/2006/math" xmlns:v="urn:schemas-microsoft-com:vml" xmlns:wp14="http://schemas.microsoft.com/office/word/2010/wordprocessingDrawing" xmlns:wp="http://schemas.openxmlformats.org/drawingml/2006/wordprocessingDrawing" xmlns:w10="urn:schemas-microsoft-com:office:word" xmlns:w="http://schemas.openxmlformats.org/wordprocessingml/2006/main" xmlns:w14="http://schemas.microsoft.com/office/word/2010/wordml" xmlns:w15="http://schemas.microsoft.com/office/word/2012/wordml" xmlns:w16cid="http://schemas.microsoft.com/office/word/2016/wordml/cid" xmlns:w16se="http://schemas.microsoft.com/office/word/2015/wordml/symex" xmlns:wpg="http://schemas.microsoft.com/office/word/2010/wordprocessingGroup" xmlns:wpi="http://schemas.microsoft.com/office/word/2010/wordprocessingInk" xmlns:wne="http://schemas.microsoft.com/office/word/2006/wordml" xmlns:wps="http://schemas.microsoft.com/office/word/2010/wordprocessingShape" mc:Ignorable="w14 w15 w16se w16cid wp14">
+<w:footnotes xmlns:wpc="http://schemas.microsoft.com/office/word/2010/wordprocessingCanvas" xmlns:mo="http://schemas.microsoft.com/office/mac/office/2008/main" xmlns:mc="http://schemas.openxmlformats.org/markup-compatibility/2006" xmlns:mv="urn:schemas-microsoft-com:mac:vml" xmlns:o="urn:schemas-microsoft-com:office:office" xmlns:r="http://schemas.openxmlformats.org/officeDocument/2006/relationships" xmlns:m="http://schemas.openxmlformats.org/officeDocument/2006/math" xmlns:v="urn:schemas-microsoft-com:vml" xmlns:wp14="http://schemas.microsoft.com/office/word/2010/wordprocessingDrawing" xmlns:wp="http://schemas.openxmlformats.org/drawingml/2006/wordprocessingDrawing" xmlns:w10="urn:schemas-microsoft-com:office:word" xmlns:w="http://schemas.openxmlformats.org/wordprocessingml/2006/main" xmlns:w14="http://schemas.microsoft.com/office/word/2010/wordml" xmlns:w15="http://schemas.microsoft.com/office/word/2012/wordml" xmlns:wpg="http://schemas.microsoft.com/office/word/2010/wordprocessingGroup" xmlns:wpi="http://schemas.microsoft.com/office/word/2010/wordprocessingInk" xmlns:wne="http://schemas.microsoft.com/office/word/2006/wordml" xmlns:wps="http://schemas.microsoft.com/office/word/2010/wordprocessingShape" mc:Ignorable="w14 w15 wp14">
   <w:footnote w:type="separator" w:id="-1">
     <w:p>
       <w:pPr>
@@ -3020,7 +3032,7 @@
 </file>
 
 <file path=word/header1.xml><?xml version="1.0" encoding="utf-8"?>
-<w:hdr xmlns:wpc="http://schemas.microsoft.com/office/word/2010/wordprocessingCanvas" xmlns:cx="http://schemas.microsoft.com/office/drawing/2014/chartex" xmlns:cx1="http://schemas.microsoft.com/office/drawing/2015/9/8/chartex" xmlns:cx2="http://schemas.microsoft.com/office/drawing/2015/10/21/chartex" xmlns:cx3="http://schemas.microsoft.com/office/drawing/2016/5/9/chartex" xmlns:cx4="http://schemas.microsoft.com/office/drawing/2016/5/10/chartex" xmlns:cx5="http://schemas.microsoft.com/office/drawing/2016/5/11/chartex" xmlns:cx6="http://schemas.microsoft.com/office/drawing/2016/5/12/chartex" xmlns:cx7="http://schemas.microsoft.com/office/drawing/2016/5/13/chartex" xmlns:cx8="http://schemas.microsoft.com/office/drawing/2016/5/14/chartex" xmlns:mc="http://schemas.openxmlformats.org/markup-compatibility/2006" xmlns:aink="http://schemas.microsoft.com/office/drawing/2016/ink" xmlns:am3d="http://schemas.microsoft.com/office/drawing/2017/model3d" xmlns:o="urn:schemas-microsoft-com:office:office" xmlns:r="http://schemas.openxmlformats.org/officeDocument/2006/relationships" xmlns:m="http://schemas.openxmlformats.org/officeDocument/2006/math" xmlns:v="urn:schemas-microsoft-com:vml" xmlns:wp14="http://schemas.microsoft.com/office/word/2010/wordprocessingDrawing" xmlns:wp="http://schemas.openxmlformats.org/drawingml/2006/wordprocessingDrawing" xmlns:w10="urn:schemas-microsoft-com:office:word" xmlns:w="http://schemas.openxmlformats.org/wordprocessingml/2006/main" xmlns:w14="http://schemas.microsoft.com/office/word/2010/wordml" xmlns:w15="http://schemas.microsoft.com/office/word/2012/wordml" xmlns:w16cid="http://schemas.microsoft.com/office/word/2016/wordml/cid" xmlns:w16se="http://schemas.microsoft.com/office/word/2015/wordml/symex" xmlns:wpg="http://schemas.microsoft.com/office/word/2010/wordprocessingGroup" xmlns:wpi="http://schemas.microsoft.com/office/word/2010/wordprocessingInk" xmlns:wne="http://schemas.microsoft.com/office/word/2006/wordml" xmlns:wps="http://schemas.microsoft.com/office/word/2010/wordprocessingShape" mc:Ignorable="w14 w15 w16se w16cid wp14">
+<w:hdr xmlns:wpc="http://schemas.microsoft.com/office/word/2010/wordprocessingCanvas" xmlns:mo="http://schemas.microsoft.com/office/mac/office/2008/main" xmlns:mc="http://schemas.openxmlformats.org/markup-compatibility/2006" xmlns:mv="urn:schemas-microsoft-com:mac:vml" xmlns:o="urn:schemas-microsoft-com:office:office" xmlns:r="http://schemas.openxmlformats.org/officeDocument/2006/relationships" xmlns:m="http://schemas.openxmlformats.org/officeDocument/2006/math" xmlns:v="urn:schemas-microsoft-com:vml" xmlns:wp14="http://schemas.microsoft.com/office/word/2010/wordprocessingDrawing" xmlns:wp="http://schemas.openxmlformats.org/drawingml/2006/wordprocessingDrawing" xmlns:w10="urn:schemas-microsoft-com:office:word" xmlns:w="http://schemas.openxmlformats.org/wordprocessingml/2006/main" xmlns:w14="http://schemas.microsoft.com/office/word/2010/wordml" xmlns:w15="http://schemas.microsoft.com/office/word/2012/wordml" xmlns:wpg="http://schemas.microsoft.com/office/word/2010/wordprocessingGroup" xmlns:wpi="http://schemas.microsoft.com/office/word/2010/wordprocessingInk" xmlns:wne="http://schemas.microsoft.com/office/word/2006/wordml" xmlns:wps="http://schemas.microsoft.com/office/word/2010/wordprocessingShape" mc:Ignorable="w14 w15 wp14">
   <w:p>
     <w:pPr>
       <w:pStyle w:val="Header"/>
@@ -3039,8 +3051,8 @@
 </file>
 
 <file path=word/numbering.xml><?xml version="1.0" encoding="utf-8"?>
-<w:numbering xmlns:wpc="http://schemas.microsoft.com/office/word/2010/wordprocessingCanvas" xmlns:cx="http://schemas.microsoft.com/office/drawing/2014/chartex" xmlns:cx1="http://schemas.microsoft.com/office/drawing/2015/9/8/chartex" xmlns:cx2="http://schemas.microsoft.com/office/drawing/2015/10/21/chartex" xmlns:cx3="http://schemas.microsoft.com/office/drawing/2016/5/9/chartex" xmlns:cx4="http://schemas.microsoft.com/office/drawing/2016/5/10/chartex" xmlns:cx5="http://schemas.microsoft.com/office/drawing/2016/5/11/chartex" xmlns:cx6="http://schemas.microsoft.com/office/drawing/2016/5/12/chartex" xmlns:cx7="http://schemas.microsoft.com/office/drawing/2016/5/13/chartex" xmlns:cx8="http://schemas.microsoft.com/office/drawing/2016/5/14/chartex" xmlns:mc="http://schemas.openxmlformats.org/markup-compatibility/2006" xmlns:aink="http://schemas.microsoft.com/office/drawing/2016/ink" xmlns:am3d="http://schemas.microsoft.com/office/drawing/2017/model3d" xmlns:o="urn:schemas-microsoft-com:office:office" xmlns:r="http://schemas.openxmlformats.org/officeDocument/2006/relationships" xmlns:m="http://schemas.openxmlformats.org/officeDocument/2006/math" xmlns:v="urn:schemas-microsoft-com:vml" xmlns:wp14="http://schemas.microsoft.com/office/word/2010/wordprocessingDrawing" xmlns:wp="http://schemas.openxmlformats.org/drawingml/2006/wordprocessingDrawing" xmlns:w10="urn:schemas-microsoft-com:office:word" xmlns:w="http://schemas.openxmlformats.org/wordprocessingml/2006/main" xmlns:w14="http://schemas.microsoft.com/office/word/2010/wordml" xmlns:w15="http://schemas.microsoft.com/office/word/2012/wordml" xmlns:w16cid="http://schemas.microsoft.com/office/word/2016/wordml/cid" xmlns:w16se="http://schemas.microsoft.com/office/word/2015/wordml/symex" xmlns:wpg="http://schemas.microsoft.com/office/word/2010/wordprocessingGroup" xmlns:wpi="http://schemas.microsoft.com/office/word/2010/wordprocessingInk" xmlns:wne="http://schemas.microsoft.com/office/word/2006/wordml" xmlns:wps="http://schemas.microsoft.com/office/word/2010/wordprocessingShape" mc:Ignorable="w14 w15 w16se w16cid wp14">
-  <w:abstractNum w:abstractNumId="0" w15:restartNumberingAfterBreak="0">
+<w:numbering xmlns:wpc="http://schemas.microsoft.com/office/word/2010/wordprocessingCanvas" xmlns:mo="http://schemas.microsoft.com/office/mac/office/2008/main" xmlns:mc="http://schemas.openxmlformats.org/markup-compatibility/2006" xmlns:mv="urn:schemas-microsoft-com:mac:vml" xmlns:o="urn:schemas-microsoft-com:office:office" xmlns:r="http://schemas.openxmlformats.org/officeDocument/2006/relationships" xmlns:m="http://schemas.openxmlformats.org/officeDocument/2006/math" xmlns:v="urn:schemas-microsoft-com:vml" xmlns:wp14="http://schemas.microsoft.com/office/word/2010/wordprocessingDrawing" xmlns:wp="http://schemas.openxmlformats.org/drawingml/2006/wordprocessingDrawing" xmlns:w10="urn:schemas-microsoft-com:office:word" xmlns:w="http://schemas.openxmlformats.org/wordprocessingml/2006/main" xmlns:w14="http://schemas.microsoft.com/office/word/2010/wordml" xmlns:w15="http://schemas.microsoft.com/office/word/2012/wordml" xmlns:wpg="http://schemas.microsoft.com/office/word/2010/wordprocessingGroup" xmlns:wpi="http://schemas.microsoft.com/office/word/2010/wordprocessingInk" xmlns:wne="http://schemas.microsoft.com/office/word/2006/wordml" xmlns:wps="http://schemas.microsoft.com/office/word/2010/wordprocessingShape" mc:Ignorable="w14 w15 wp14">
+  <w:abstractNum w:abstractNumId="0">
     <w:nsid w:val="FFFFFF83"/>
     <w:multiLevelType w:val="singleLevel"/>
     <w:tmpl w:val="CA5A6F8E"/>
@@ -3061,7 +3073,7 @@
       </w:rPr>
     </w:lvl>
   </w:abstractNum>
-  <w:abstractNum w:abstractNumId="1" w15:restartNumberingAfterBreak="0">
+  <w:abstractNum w:abstractNumId="1">
     <w:nsid w:val="FFFFFF89"/>
     <w:multiLevelType w:val="singleLevel"/>
     <w:tmpl w:val="BB428576"/>
@@ -3083,7 +3095,7 @@
       </w:rPr>
     </w:lvl>
   </w:abstractNum>
-  <w:abstractNum w:abstractNumId="2" w15:restartNumberingAfterBreak="0">
+  <w:abstractNum w:abstractNumId="2">
     <w:nsid w:val="196B606F"/>
     <w:multiLevelType w:val="hybridMultilevel"/>
     <w:tmpl w:val="E0560262"/>
@@ -3197,7 +3209,7 @@
       </w:rPr>
     </w:lvl>
   </w:abstractNum>
-  <w:abstractNum w:abstractNumId="3" w15:restartNumberingAfterBreak="0">
+  <w:abstractNum w:abstractNumId="3">
     <w:nsid w:val="48DE2E4A"/>
     <w:multiLevelType w:val="hybridMultilevel"/>
     <w:tmpl w:val="B7086130"/>
@@ -3328,7 +3340,7 @@
 </file>
 
 <file path=word/styles.xml><?xml version="1.0" encoding="utf-8"?>
-<w:styles xmlns:mc="http://schemas.openxmlformats.org/markup-compatibility/2006" xmlns:r="http://schemas.openxmlformats.org/officeDocument/2006/relationships" xmlns:w="http://schemas.openxmlformats.org/wordprocessingml/2006/main" xmlns:w14="http://schemas.microsoft.com/office/word/2010/wordml" xmlns:w15="http://schemas.microsoft.com/office/word/2012/wordml" xmlns:w16cid="http://schemas.microsoft.com/office/word/2016/wordml/cid" xmlns:w16se="http://schemas.microsoft.com/office/word/2015/wordml/symex" mc:Ignorable="w14 w15 w16se w16cid">
+<w:styles xmlns:mc="http://schemas.openxmlformats.org/markup-compatibility/2006" xmlns:r="http://schemas.openxmlformats.org/officeDocument/2006/relationships" xmlns:w="http://schemas.openxmlformats.org/wordprocessingml/2006/main" xmlns:w14="http://schemas.microsoft.com/office/word/2010/wordml" xmlns:w15="http://schemas.microsoft.com/office/word/2012/wordml" mc:Ignorable="w14 w15">
   <w:docDefaults>
     <w:rPrDefault>
       <w:rPr>
@@ -3338,7 +3350,7 @@
     </w:rPrDefault>
     <w:pPrDefault/>
   </w:docDefaults>
-  <w:latentStyles w:defLockedState="0" w:defUIPriority="99" w:defSemiHidden="0" w:defUnhideWhenUsed="0" w:defQFormat="0" w:count="375">
+  <w:latentStyles w:defLockedState="0" w:defUIPriority="99" w:defSemiHidden="0" w:defUnhideWhenUsed="0" w:defQFormat="0" w:count="382">
     <w:lsdException w:name="Normal" w:uiPriority="0" w:qFormat="1"/>
     <w:lsdException w:name="heading 1" w:semiHidden="1" w:uiPriority="0" w:qFormat="1"/>
     <w:lsdException w:name="heading 2" w:semiHidden="1" w:uiPriority="0" w:unhideWhenUsed="1" w:qFormat="1"/>
@@ -3900,6 +3912,7 @@
   <w:style w:type="character" w:default="1" w:styleId="DefaultParagraphFont">
     <w:name w:val="Default Paragraph Font"/>
     <w:uiPriority w:val="1"/>
+    <w:semiHidden/>
     <w:unhideWhenUsed/>
   </w:style>
   <w:style w:type="table" w:default="1" w:styleId="TableNormal">
@@ -4180,6 +4193,7 @@
       <w:sz w:val="18"/>
     </w:rPr>
     <w:tblPr>
+      <w:tblInd w:w="0" w:type="dxa"/>
       <w:tblBorders>
         <w:top w:val="single" w:sz="4" w:space="0" w:color="auto"/>
         <w:left w:val="single" w:sz="4" w:space="0" w:color="auto"/>
@@ -4188,6 +4202,12 @@
         <w:insideH w:val="single" w:sz="4" w:space="0" w:color="auto"/>
         <w:insideV w:val="single" w:sz="4" w:space="0" w:color="auto"/>
       </w:tblBorders>
+      <w:tblCellMar>
+        <w:top w:w="0" w:type="dxa"/>
+        <w:left w:w="108" w:type="dxa"/>
+        <w:bottom w:w="0" w:type="dxa"/>
+        <w:right w:w="108" w:type="dxa"/>
+      </w:tblCellMar>
     </w:tblPr>
   </w:style>
   <w:style w:type="paragraph" w:customStyle="1" w:styleId="Footeraddress">
@@ -4450,10 +4470,17 @@
     <w:tblPr>
       <w:tblStyleRowBandSize w:val="1"/>
       <w:tblStyleColBandSize w:val="1"/>
+      <w:tblInd w:w="0" w:type="dxa"/>
       <w:tblBorders>
         <w:top w:val="single" w:sz="8" w:space="0" w:color="000000"/>
         <w:bottom w:val="single" w:sz="8" w:space="0" w:color="000000"/>
       </w:tblBorders>
+      <w:tblCellMar>
+        <w:top w:w="0" w:type="dxa"/>
+        <w:left w:w="108" w:type="dxa"/>
+        <w:bottom w:w="0" w:type="dxa"/>
+        <w:right w:w="108" w:type="dxa"/>
+      </w:tblCellMar>
     </w:tblPr>
     <w:tblStylePr w:type="firstRow">
       <w:pPr>
@@ -4544,14 +4571,17 @@
     <w:tblPr>
       <w:tblStyleRowBandSize w:val="1"/>
       <w:tblStyleColBandSize w:val="1"/>
+      <w:tblInd w:w="0" w:type="dxa"/>
       <w:tblBorders>
         <w:top w:val="single" w:sz="8" w:space="0" w:color="F79646"/>
-        <w:left w:val="none" w:sz="0" w:space="0" w:color="auto"/>
         <w:bottom w:val="single" w:sz="8" w:space="0" w:color="F79646"/>
-        <w:right w:val="none" w:sz="0" w:space="0" w:color="auto"/>
-        <w:insideH w:val="none" w:sz="0" w:space="0" w:color="auto"/>
-        <w:insideV w:val="none" w:sz="0" w:space="0" w:color="auto"/>
       </w:tblBorders>
+      <w:tblCellMar>
+        <w:top w:w="0" w:type="dxa"/>
+        <w:left w:w="108" w:type="dxa"/>
+        <w:bottom w:w="0" w:type="dxa"/>
+        <w:right w:w="108" w:type="dxa"/>
+      </w:tblCellMar>
     </w:tblPr>
     <w:tcPr>
       <w:shd w:val="clear" w:color="auto" w:fill="auto"/>
@@ -4657,6 +4687,7 @@
       <w:spacing w:after="200" w:line="280" w:lineRule="atLeast"/>
     </w:pPr>
     <w:tblPr>
+      <w:tblInd w:w="0" w:type="dxa"/>
       <w:tblBorders>
         <w:top w:val="single" w:sz="6" w:space="0" w:color="000000"/>
         <w:left w:val="single" w:sz="6" w:space="0" w:color="000000"/>
@@ -4665,6 +4696,12 @@
         <w:insideH w:val="single" w:sz="6" w:space="0" w:color="000000"/>
         <w:insideV w:val="single" w:sz="6" w:space="0" w:color="000000"/>
       </w:tblBorders>
+      <w:tblCellMar>
+        <w:top w:w="0" w:type="dxa"/>
+        <w:left w:w="108" w:type="dxa"/>
+        <w:bottom w:w="0" w:type="dxa"/>
+        <w:right w:w="108" w:type="dxa"/>
+      </w:tblCellMar>
     </w:tblPr>
     <w:tcPr>
       <w:shd w:val="clear" w:color="auto" w:fill="auto"/>
@@ -5667,7 +5704,7 @@
 </file>
 
 <file path=customXml/itemProps1.xml><?xml version="1.0" encoding="utf-8"?>
-<ds:datastoreItem xmlns:ds="http://schemas.openxmlformats.org/officeDocument/2006/customXml" ds:itemID="{E283861C-BF2C-0647-9078-36D9AB5ECA95}">
+<ds:datastoreItem xmlns:ds="http://schemas.openxmlformats.org/officeDocument/2006/customXml" ds:itemID="{360CBEEA-ED44-BF41-B107-197FF6C71D2E}">
   <ds:schemaRefs>
     <ds:schemaRef ds:uri="http://schemas.openxmlformats.org/officeDocument/2006/bibliography"/>
   </ds:schemaRefs>

</xml_diff>